<commit_message>
Module 7 critical thinking code changes
</commit_message>
<xml_diff>
--- a/CSC500/module7/Module7_CriticalThinking.docx
+++ b/CSC500/module7/Module7_CriticalThinking.docx
@@ -273,6 +273,12 @@
         </w:rPr>
         <w:t>User can continously enter the cource name/s</w:t>
       </w:r>
+      <w:r>
+        <w:rPr>
+          <w:noProof/>
+        </w:rPr>
+        <w:t>, and they are comma [‘,’ ] sepearted values</w:t>
+      </w:r>
     </w:p>
     <w:p>
       <w:pPr>
@@ -290,13 +296,7 @@
         <w:rPr>
           <w:noProof/>
         </w:rPr>
-        <w:t xml:space="preserve">Program terminates when user enters </w:t>
-      </w:r>
-      <w:r>
-        <w:rPr>
-          <w:noProof/>
-        </w:rPr>
-        <w:t xml:space="preserve"> ‘q’ [quit] option</w:t>
+        <w:t>Program terminates when user enters  ‘q’ [quit] option</w:t>
       </w:r>
     </w:p>
     <w:p>
@@ -368,35 +368,27 @@
           <w:p/>
           <w:p>
             <w:r>
-              <w:t>class Universiy_Cources:</w:t>
-            </w:r>
-          </w:p>
-          <w:p>
-            <w:r>
-              <w:t>    cource_room = {}</w:t>
-            </w:r>
-          </w:p>
-          <w:p>
-            <w:r>
-              <w:t>    cource_instructor = {}</w:t>
-            </w:r>
-          </w:p>
-          <w:p>
-            <w:r>
-              <w:t>    cource_meeting = {}</w:t>
-            </w:r>
-          </w:p>
-          <w:p>
-            <w:r>
-              <w:t xml:space="preserve">    cource_names = </w:t>
-            </w:r>
-            <w:proofErr w:type="gramStart"/>
-            <w:r>
-              <w:t>set(</w:t>
-            </w:r>
-            <w:proofErr w:type="gramEnd"/>
-            <w:r>
-              <w:t>)</w:t>
+              <w:t>class Universiy_courses:</w:t>
+            </w:r>
+          </w:p>
+          <w:p>
+            <w:r>
+              <w:t>    course_room = {}</w:t>
+            </w:r>
+          </w:p>
+          <w:p>
+            <w:r>
+              <w:t>    course_instructor = {}</w:t>
+            </w:r>
+          </w:p>
+          <w:p>
+            <w:r>
+              <w:t>    course_meeting = {}</w:t>
+            </w:r>
+          </w:p>
+          <w:p>
+            <w:r>
+              <w:t>    course_names = set()</w:t>
             </w:r>
           </w:p>
           <w:p>
@@ -406,239 +398,151 @@
           </w:p>
           <w:p>
             <w:r>
+              <w:t>        self.load_courses_data()</w:t>
+            </w:r>
+          </w:p>
+          <w:p/>
+          <w:p>
+            <w:r>
+              <w:t>    def load_courses_data(self):</w:t>
+            </w:r>
+          </w:p>
+          <w:p>
+            <w:r>
+              <w:t>        self.course_room = {</w:t>
+            </w:r>
+          </w:p>
+          <w:p>
+            <w:r>
+              <w:t>            "CSC101" : 3004,</w:t>
+            </w:r>
+          </w:p>
+          <w:p>
+            <w:r>
+              <w:t>            "CSC102": 4501,</w:t>
+            </w:r>
+          </w:p>
+          <w:p>
+            <w:r>
+              <w:t>            "CSC103": 6755,</w:t>
+            </w:r>
+          </w:p>
+          <w:p>
+            <w:r>
+              <w:t>            "NET110": 1244,</w:t>
+            </w:r>
+          </w:p>
+          <w:p>
+            <w:r>
+              <w:t>            "COM241": 1411</w:t>
+            </w:r>
+          </w:p>
+          <w:p>
+            <w:r>
+              <w:t>        }</w:t>
+            </w:r>
+          </w:p>
+          <w:p>
+            <w:r>
+              <w:t>        self.course_names.update(self.course_room.keys())</w:t>
+            </w:r>
+          </w:p>
+          <w:p/>
+          <w:p>
+            <w:r>
+              <w:t>        self.course_instructor = {</w:t>
+            </w:r>
+          </w:p>
+          <w:p>
+            <w:r>
+              <w:t>            "CSC101" : "Haynes",</w:t>
+            </w:r>
+          </w:p>
+          <w:p>
+            <w:r>
+              <w:t>            "CSC102": "Alvarado",</w:t>
+            </w:r>
+          </w:p>
+          <w:p>
+            <w:r>
+              <w:t>            "CSC103": "Rich",</w:t>
+            </w:r>
+          </w:p>
+          <w:p>
+            <w:r>
+              <w:t>            "NET110": "Burke",</w:t>
+            </w:r>
+          </w:p>
+          <w:p>
+            <w:r>
+              <w:t>            "COM241": "Lee"</w:t>
+            </w:r>
+          </w:p>
+          <w:p>
+            <w:r>
+              <w:t>        }</w:t>
+            </w:r>
+          </w:p>
+          <w:p/>
+          <w:p>
+            <w:r>
+              <w:t>        self.course_names.update(self.course_instructor.keys())</w:t>
+            </w:r>
+          </w:p>
+          <w:p>
+            <w:r>
+              <w:t>        self.course_meeting = {</w:t>
+            </w:r>
+          </w:p>
+          <w:p>
+            <w:r>
+              <w:t>            "CSC101" : "8:00 a.m.",</w:t>
+            </w:r>
+          </w:p>
+          <w:p>
+            <w:r>
+              <w:t>            "CSC102": "9:00 a.m.",</w:t>
+            </w:r>
+          </w:p>
+          <w:p>
+            <w:r>
+              <w:t>            "CSC103": "10:00 a.m.",</w:t>
+            </w:r>
+          </w:p>
+          <w:p>
+            <w:r>
+              <w:t>            "NET110": "11:00 a.m.",</w:t>
+            </w:r>
+          </w:p>
+          <w:p>
+            <w:r>
+              <w:t>            "COM241": "1:00 p.m."</w:t>
+            </w:r>
+          </w:p>
+          <w:p>
+            <w:r>
+              <w:t>        }</w:t>
+            </w:r>
+          </w:p>
+          <w:p>
+            <w:r>
               <w:t xml:space="preserve">        </w:t>
             </w:r>
-            <w:proofErr w:type="gramStart"/>
-            <w:r>
-              <w:t>self.load</w:t>
-            </w:r>
-            <w:proofErr w:type="gramEnd"/>
-            <w:r>
-              <w:t>_cources_data()</w:t>
+          </w:p>
+          <w:p>
+            <w:r>
+              <w:t>        self.course_names.update(self.course_meeting.keys())</w:t>
             </w:r>
           </w:p>
           <w:p/>
           <w:p>
             <w:r>
-              <w:t>    def load_cources_data(self):</w:t>
-            </w:r>
-          </w:p>
-          <w:p>
-            <w:r>
-              <w:t xml:space="preserve">        </w:t>
-            </w:r>
-            <w:proofErr w:type="gramStart"/>
-            <w:r>
-              <w:t>self.cource</w:t>
-            </w:r>
-            <w:proofErr w:type="gramEnd"/>
-            <w:r>
-              <w:t>_room = {</w:t>
-            </w:r>
-          </w:p>
-          <w:p>
-            <w:r>
-              <w:t>            "CSC101</w:t>
-            </w:r>
-            <w:proofErr w:type="gramStart"/>
-            <w:r>
-              <w:t>" :</w:t>
-            </w:r>
-            <w:proofErr w:type="gramEnd"/>
-            <w:r>
-              <w:t xml:space="preserve"> 3004,</w:t>
-            </w:r>
-          </w:p>
-          <w:p>
-            <w:r>
-              <w:t>            "CSC102": 4501,</w:t>
-            </w:r>
-          </w:p>
-          <w:p>
-            <w:r>
-              <w:t>            "CSC103": 6755,</w:t>
-            </w:r>
-          </w:p>
-          <w:p>
-            <w:r>
-              <w:t>            "NET110": 1244,</w:t>
-            </w:r>
-          </w:p>
-          <w:p>
-            <w:r>
-              <w:t>            "COM241": 1411</w:t>
-            </w:r>
-          </w:p>
-          <w:p>
-            <w:r>
-              <w:t>        }</w:t>
-            </w:r>
-          </w:p>
-          <w:p>
-            <w:r>
-              <w:t xml:space="preserve">        </w:t>
-            </w:r>
-            <w:proofErr w:type="gramStart"/>
-            <w:r>
-              <w:t>self.cource</w:t>
-            </w:r>
-            <w:proofErr w:type="gramEnd"/>
-            <w:r>
-              <w:t>_names.update(self.cource_room.keys())</w:t>
-            </w:r>
-          </w:p>
-          <w:p/>
-          <w:p>
-            <w:r>
-              <w:t xml:space="preserve">        </w:t>
-            </w:r>
-            <w:proofErr w:type="gramStart"/>
-            <w:r>
-              <w:t>self.cource</w:t>
-            </w:r>
-            <w:proofErr w:type="gramEnd"/>
-            <w:r>
-              <w:t>_instructor = {</w:t>
-            </w:r>
-          </w:p>
-          <w:p>
-            <w:r>
-              <w:t>            "CSC101</w:t>
-            </w:r>
-            <w:proofErr w:type="gramStart"/>
-            <w:r>
-              <w:t>" :</w:t>
-            </w:r>
-            <w:proofErr w:type="gramEnd"/>
-            <w:r>
-              <w:t xml:space="preserve"> "Haynes",</w:t>
-            </w:r>
-          </w:p>
-          <w:p>
-            <w:r>
-              <w:t>            "CSC102": "Alvarado",</w:t>
-            </w:r>
-          </w:p>
-          <w:p>
-            <w:r>
-              <w:t>            "CSC103": "Rich",</w:t>
-            </w:r>
-          </w:p>
-          <w:p>
-            <w:r>
-              <w:t>            "NET110": "Burke",</w:t>
-            </w:r>
-          </w:p>
-          <w:p>
-            <w:r>
-              <w:t>            "COM241": "Lee"</w:t>
-            </w:r>
-          </w:p>
-          <w:p>
-            <w:r>
-              <w:t>        }</w:t>
-            </w:r>
-          </w:p>
-          <w:p/>
-          <w:p>
-            <w:r>
-              <w:t xml:space="preserve">        </w:t>
-            </w:r>
-            <w:proofErr w:type="gramStart"/>
-            <w:r>
-              <w:t>self.cource</w:t>
-            </w:r>
-            <w:proofErr w:type="gramEnd"/>
-            <w:r>
-              <w:t>_names.update(self.cource_instructor.keys())</w:t>
-            </w:r>
-          </w:p>
-          <w:p>
-            <w:r>
-              <w:t xml:space="preserve">        </w:t>
-            </w:r>
-            <w:proofErr w:type="gramStart"/>
-            <w:r>
-              <w:t>self.cource</w:t>
-            </w:r>
-            <w:proofErr w:type="gramEnd"/>
-            <w:r>
-              <w:t>_meeting = {</w:t>
-            </w:r>
-          </w:p>
-          <w:p>
-            <w:r>
-              <w:t>            "CSC101</w:t>
-            </w:r>
-            <w:proofErr w:type="gramStart"/>
-            <w:r>
-              <w:t>" :</w:t>
-            </w:r>
-            <w:proofErr w:type="gramEnd"/>
-            <w:r>
-              <w:t xml:space="preserve"> "8:00 a.m.",</w:t>
-            </w:r>
-          </w:p>
-          <w:p>
-            <w:r>
-              <w:t>            "CSC102": "9:00 a.m.",</w:t>
-            </w:r>
-          </w:p>
-          <w:p>
-            <w:r>
-              <w:t>            "CSC103": "10:00 a.m.",</w:t>
-            </w:r>
-          </w:p>
-          <w:p>
-            <w:r>
-              <w:t>            "NET110": "11:00 a.m.",</w:t>
-            </w:r>
-          </w:p>
-          <w:p>
-            <w:r>
-              <w:t>            "COM241": "1:00 p.m."</w:t>
-            </w:r>
-          </w:p>
-          <w:p>
-            <w:r>
-              <w:t>        }</w:t>
-            </w:r>
-          </w:p>
-          <w:p>
-            <w:r>
-              <w:t xml:space="preserve">        </w:t>
-            </w:r>
-          </w:p>
-          <w:p>
-            <w:r>
-              <w:t xml:space="preserve">        </w:t>
-            </w:r>
-            <w:proofErr w:type="gramStart"/>
-            <w:r>
-              <w:t>self.cource</w:t>
-            </w:r>
-            <w:proofErr w:type="gramEnd"/>
-            <w:r>
-              <w:t>_names.update(self.cource_meeting.keys())</w:t>
-            </w:r>
-          </w:p>
-          <w:p/>
-          <w:p>
-            <w:r>
               <w:t>if __name__ == "__main__":</w:t>
             </w:r>
           </w:p>
           <w:p>
             <w:r>
-              <w:t>    university = Universiy_</w:t>
-            </w:r>
-            <w:proofErr w:type="gramStart"/>
-            <w:r>
-              <w:t>Cources(</w:t>
-            </w:r>
-            <w:proofErr w:type="gramEnd"/>
-            <w:r>
-              <w:t>)</w:t>
+              <w:t>    university = Universiy_courses()</w:t>
             </w:r>
           </w:p>
           <w:p>
@@ -648,65 +552,33 @@
           </w:p>
           <w:p>
             <w:r>
+              <w:t>    university.load_courses_data()</w:t>
+            </w:r>
+          </w:p>
+          <w:p>
+            <w:r>
+              <w:t>    print("University course details are loaded")</w:t>
+            </w:r>
+          </w:p>
+          <w:p>
+            <w:r>
               <w:t xml:space="preserve">    </w:t>
             </w:r>
-            <w:proofErr w:type="gramStart"/>
-            <w:r>
-              <w:t>university.load</w:t>
-            </w:r>
-            <w:proofErr w:type="gramEnd"/>
-            <w:r>
-              <w:t>_cources_data()</w:t>
+          </w:p>
+          <w:p>
+            <w:r>
+              <w:t>    university_courses = " , ".join( e for e in university.course_names)</w:t>
+            </w:r>
+          </w:p>
+          <w:p>
+            <w:r>
+              <w:t>    print(f"Available Courses in the University: {university_courses}")</w:t>
             </w:r>
           </w:p>
           <w:p>
             <w:r>
               <w:t xml:space="preserve">    </w:t>
             </w:r>
-            <w:proofErr w:type="gramStart"/>
-            <w:r>
-              <w:t>print(</w:t>
-            </w:r>
-            <w:proofErr w:type="gramEnd"/>
-            <w:r>
-              <w:t>"University cource details are loaded")</w:t>
-            </w:r>
-          </w:p>
-          <w:p>
-            <w:r>
-              <w:t xml:space="preserve">    </w:t>
-            </w:r>
-          </w:p>
-          <w:p>
-            <w:r>
-              <w:t xml:space="preserve">    university_cources = </w:t>
-            </w:r>
-            <w:proofErr w:type="gramStart"/>
-            <w:r>
-              <w:t>" ,</w:t>
-            </w:r>
-            <w:proofErr w:type="gramEnd"/>
-            <w:r>
-              <w:t xml:space="preserve"> ".join( e for e in university.cource_names)</w:t>
-            </w:r>
-          </w:p>
-          <w:p>
-            <w:r>
-              <w:t xml:space="preserve">    </w:t>
-            </w:r>
-            <w:proofErr w:type="gramStart"/>
-            <w:r>
-              <w:t>print(</w:t>
-            </w:r>
-            <w:proofErr w:type="gramEnd"/>
-            <w:r>
-              <w:t>f"Available Courses in the University: {university_cources}")</w:t>
-            </w:r>
-          </w:p>
-          <w:p>
-            <w:r>
-              <w:t xml:space="preserve">    </w:t>
-            </w:r>
           </w:p>
           <w:p>
             <w:r>
@@ -716,15 +588,7 @@
           <w:p>
             <w:r>
               <w:lastRenderedPageBreak/>
-              <w:t xml:space="preserve">        user_input = </w:t>
-            </w:r>
-            <w:proofErr w:type="gramStart"/>
-            <w:r>
-              <w:t>str(</w:t>
-            </w:r>
-            <w:proofErr w:type="gramEnd"/>
-            <w:r>
-              <w:t>input("Enter the cource name (eg: CSC101, CSC102 ..), else 'q' to quit: ")).strip()</w:t>
+              <w:t>        user_input = str(input("Enter the course name (eg: CSC101, CSC102 ..), else 'q' to quit: ")).strip()</w:t>
             </w:r>
           </w:p>
           <w:p>
@@ -734,15 +598,17 @@
           </w:p>
           <w:p>
             <w:r>
+              <w:t>            exit(1)</w:t>
+            </w:r>
+          </w:p>
+          <w:p>
+            <w:r>
               <w:t xml:space="preserve">            </w:t>
             </w:r>
-            <w:proofErr w:type="gramStart"/>
-            <w:r>
-              <w:t>exit(</w:t>
-            </w:r>
-            <w:proofErr w:type="gramEnd"/>
-            <w:r>
-              <w:t>1)</w:t>
+          </w:p>
+          <w:p>
+            <w:r>
+              <w:t>        course_names = (course.strip().upper() for course in user_input.split(","))</w:t>
             </w:r>
           </w:p>
           <w:p>
@@ -752,43 +618,17 @@
           </w:p>
           <w:p>
             <w:r>
-              <w:t>        cource_names = (</w:t>
-            </w:r>
-            <w:proofErr w:type="gramStart"/>
-            <w:r>
-              <w:t>cource.strip</w:t>
-            </w:r>
-            <w:proofErr w:type="gramEnd"/>
-            <w:r>
-              <w:t>() for cource in user_input.split(","))</w:t>
-            </w:r>
-          </w:p>
-          <w:p>
-            <w:r>
-              <w:t xml:space="preserve">            </w:t>
-            </w:r>
-          </w:p>
-          <w:p>
-            <w:r>
-              <w:t>        for cource_name in cource_names:</w:t>
-            </w:r>
-          </w:p>
-          <w:p>
-            <w:r>
-              <w:t xml:space="preserve">            if (cource_name not in </w:t>
-            </w:r>
-            <w:proofErr w:type="gramStart"/>
-            <w:r>
-              <w:t>university.cource</w:t>
-            </w:r>
-            <w:proofErr w:type="gramEnd"/>
-            <w:r>
-              <w:t>_names):</w:t>
-            </w:r>
-          </w:p>
-          <w:p>
-            <w:r>
-              <w:t>                print(f"{cource_name} not available in the University")</w:t>
+              <w:t>        for course_name in course_names:</w:t>
+            </w:r>
+          </w:p>
+          <w:p>
+            <w:r>
+              <w:t>            if (course_name not in university.course_names):</w:t>
+            </w:r>
+          </w:p>
+          <w:p>
+            <w:r>
+              <w:t>                print(f"\n{course_name} not available in the University")</w:t>
             </w:r>
           </w:p>
           <w:p>
@@ -798,41 +638,17 @@
           </w:p>
           <w:p>
             <w:r>
-              <w:t xml:space="preserve">                </w:t>
-            </w:r>
-            <w:proofErr w:type="gramStart"/>
-            <w:r>
-              <w:t>print(</w:t>
-            </w:r>
-            <w:proofErr w:type="gramEnd"/>
-            <w:r>
-              <w:t>f"\nCourceNamea: {cource_name}")</w:t>
-            </w:r>
-          </w:p>
-          <w:p>
-            <w:r>
-              <w:t xml:space="preserve">                </w:t>
-            </w:r>
-            <w:proofErr w:type="gramStart"/>
-            <w:r>
-              <w:t>print(</w:t>
-            </w:r>
-            <w:proofErr w:type="gramEnd"/>
-            <w:r>
-              <w:t>"----------------")</w:t>
-            </w:r>
-          </w:p>
-          <w:p>
-            <w:r>
-              <w:t xml:space="preserve">                </w:t>
-            </w:r>
-            <w:proofErr w:type="gramStart"/>
-            <w:r>
-              <w:t>print(</w:t>
-            </w:r>
-            <w:proofErr w:type="gramEnd"/>
-            <w:r>
-              <w:t>f" RoomNumber: {university.cource_room.get(cource_name)}\n InstructorName: {university.cource_instructor.get(cource_name)}\n MeetinTime:{university.cource_meeting.get(cource_name)}")</w:t>
+              <w:t>                print(f"\ncourseName: {course_name}")</w:t>
+            </w:r>
+          </w:p>
+          <w:p>
+            <w:r>
+              <w:t>                print("----------------")</w:t>
+            </w:r>
+          </w:p>
+          <w:p>
+            <w:r>
+              <w:t>                print(f" RoomNumber: {university.course_room.get(course_name)}\n InstructorName: {university.course_instructor.get(course_name)}\n MeetingTime:{university.course_meeting.get(course_name)}")</w:t>
             </w:r>
           </w:p>
           <w:p/>
@@ -992,6 +808,7 @@
         <w:rPr>
           <w:b/>
           <w:bCs/>
+          <w:noProof/>
           <w:sz w:val="40"/>
           <w:szCs w:val="40"/>
         </w:rPr>

</xml_diff>

<commit_message>
Module 8 project submittion
</commit_message>
<xml_diff>
--- a/CSC500/module7/Module7_CriticalThinking.docx
+++ b/CSC500/module7/Module7_CriticalThinking.docx
@@ -122,6 +122,15 @@
                 <w:noProof/>
               </w:rPr>
             </w:pPr>
+            <w:hyperlink r:id="rId5" w:history="1">
+              <w:r>
+                <w:rPr>
+                  <w:rStyle w:val="Hyperlink"/>
+                  <w:noProof/>
+                </w:rPr>
+                <w:t>https://github.com/sankar228/csu-ms-aiml/blob/b51187c4fa79e256c022cec0154d6e14bf1dc1a9/CSC500/module7/university_course_details.py</w:t>
+              </w:r>
+            </w:hyperlink>
           </w:p>
           <w:p>
             <w:pPr>
@@ -130,6 +139,13 @@
               </w:rPr>
             </w:pPr>
           </w:p>
+          <w:p>
+            <w:pPr>
+              <w:rPr>
+                <w:noProof/>
+              </w:rPr>
+            </w:pPr>
+          </w:p>
         </w:tc>
       </w:tr>
     </w:tbl>
@@ -192,7 +208,19 @@
         <w:rPr>
           <w:noProof/>
         </w:rPr>
-        <w:t>University Cources</w:t>
+        <w:t>University Cour</w:t>
+      </w:r>
+      <w:r>
+        <w:rPr>
+          <w:noProof/>
+        </w:rPr>
+        <w:t>s</w:t>
+      </w:r>
+      <w:r>
+        <w:rPr>
+          <w:noProof/>
+        </w:rPr>
+        <w:t>es</w:t>
       </w:r>
       <w:r>
         <w:rPr>
@@ -368,53 +396,151 @@
           <w:p/>
           <w:p>
             <w:r>
-              <w:t>class Universiy_courses:</w:t>
-            </w:r>
-          </w:p>
-          <w:p>
-            <w:r>
-              <w:t>    course_room = {}</w:t>
-            </w:r>
-          </w:p>
-          <w:p>
-            <w:r>
-              <w:t>    course_instructor = {}</w:t>
-            </w:r>
-          </w:p>
-          <w:p>
-            <w:r>
-              <w:t>    course_meeting = {}</w:t>
-            </w:r>
-          </w:p>
-          <w:p>
-            <w:r>
-              <w:t>    course_names = set()</w:t>
-            </w:r>
-          </w:p>
-          <w:p>
-            <w:r>
-              <w:t>    def __init__(self):</w:t>
-            </w:r>
-          </w:p>
-          <w:p>
-            <w:r>
-              <w:t>        self.load_courses_data()</w:t>
+              <w:t xml:space="preserve">class </w:t>
+            </w:r>
+            <w:proofErr w:type="spellStart"/>
+            <w:r>
+              <w:t>Universiy_courses</w:t>
+            </w:r>
+            <w:proofErr w:type="spellEnd"/>
+            <w:r>
+              <w:t>:</w:t>
+            </w:r>
+          </w:p>
+          <w:p>
+            <w:r>
+              <w:t xml:space="preserve">    </w:t>
+            </w:r>
+            <w:proofErr w:type="spellStart"/>
+            <w:r>
+              <w:t>course_room</w:t>
+            </w:r>
+            <w:proofErr w:type="spellEnd"/>
+            <w:r>
+              <w:t xml:space="preserve"> = {}</w:t>
+            </w:r>
+          </w:p>
+          <w:p>
+            <w:r>
+              <w:t xml:space="preserve">    </w:t>
+            </w:r>
+            <w:proofErr w:type="spellStart"/>
+            <w:r>
+              <w:t>course_instructor</w:t>
+            </w:r>
+            <w:proofErr w:type="spellEnd"/>
+            <w:r>
+              <w:t xml:space="preserve"> = {}</w:t>
+            </w:r>
+          </w:p>
+          <w:p>
+            <w:r>
+              <w:t xml:space="preserve">    </w:t>
+            </w:r>
+            <w:proofErr w:type="spellStart"/>
+            <w:r>
+              <w:t>course_meeting</w:t>
+            </w:r>
+            <w:proofErr w:type="spellEnd"/>
+            <w:r>
+              <w:t xml:space="preserve"> = {}</w:t>
+            </w:r>
+          </w:p>
+          <w:p>
+            <w:r>
+              <w:t xml:space="preserve">    </w:t>
+            </w:r>
+            <w:proofErr w:type="spellStart"/>
+            <w:r>
+              <w:t>course_names</w:t>
+            </w:r>
+            <w:proofErr w:type="spellEnd"/>
+            <w:r>
+              <w:t xml:space="preserve"> = </w:t>
+            </w:r>
+            <w:proofErr w:type="gramStart"/>
+            <w:r>
+              <w:t>set(</w:t>
+            </w:r>
+            <w:proofErr w:type="gramEnd"/>
+            <w:r>
+              <w:t>)</w:t>
+            </w:r>
+          </w:p>
+          <w:p>
+            <w:r>
+              <w:t>    def __</w:t>
+            </w:r>
+            <w:proofErr w:type="spellStart"/>
+            <w:r>
+              <w:t>init</w:t>
+            </w:r>
+            <w:proofErr w:type="spellEnd"/>
+            <w:r>
+              <w:t>__(self):</w:t>
+            </w:r>
+          </w:p>
+          <w:p>
+            <w:r>
+              <w:t xml:space="preserve">        </w:t>
+            </w:r>
+            <w:proofErr w:type="spellStart"/>
+            <w:proofErr w:type="gramStart"/>
+            <w:r>
+              <w:t>self.load</w:t>
+            </w:r>
+            <w:proofErr w:type="gramEnd"/>
+            <w:r>
+              <w:t>_courses_data</w:t>
+            </w:r>
+            <w:proofErr w:type="spellEnd"/>
+            <w:r>
+              <w:t>()</w:t>
             </w:r>
           </w:p>
           <w:p/>
           <w:p>
             <w:r>
-              <w:t>    def load_courses_data(self):</w:t>
-            </w:r>
-          </w:p>
-          <w:p>
-            <w:r>
-              <w:t>        self.course_room = {</w:t>
-            </w:r>
-          </w:p>
-          <w:p>
-            <w:r>
-              <w:t>            "CSC101" : 3004,</w:t>
+              <w:t xml:space="preserve">    def </w:t>
+            </w:r>
+            <w:proofErr w:type="spellStart"/>
+            <w:r>
+              <w:t>load_courses_data</w:t>
+            </w:r>
+            <w:proofErr w:type="spellEnd"/>
+            <w:r>
+              <w:t>(self):</w:t>
+            </w:r>
+          </w:p>
+          <w:p>
+            <w:r>
+              <w:t xml:space="preserve">        </w:t>
+            </w:r>
+            <w:proofErr w:type="spellStart"/>
+            <w:proofErr w:type="gramStart"/>
+            <w:r>
+              <w:t>self.course</w:t>
+            </w:r>
+            <w:proofErr w:type="gramEnd"/>
+            <w:r>
+              <w:t>_room</w:t>
+            </w:r>
+            <w:proofErr w:type="spellEnd"/>
+            <w:r>
+              <w:t xml:space="preserve"> = {</w:t>
+            </w:r>
+          </w:p>
+          <w:p>
+            <w:r>
+              <w:t>            "CSC101</w:t>
+            </w:r>
+            <w:proofErr w:type="gramStart"/>
+            <w:r>
+              <w:t>" :</w:t>
+            </w:r>
+            <w:proofErr w:type="gramEnd"/>
+            <w:r>
+              <w:t xml:space="preserve"> 3004,</w:t>
             </w:r>
           </w:p>
           <w:p>
@@ -444,18 +570,60 @@
           </w:p>
           <w:p>
             <w:r>
-              <w:t>        self.course_names.update(self.course_room.keys())</w:t>
+              <w:t xml:space="preserve">        </w:t>
+            </w:r>
+            <w:proofErr w:type="spellStart"/>
+            <w:proofErr w:type="gramStart"/>
+            <w:r>
+              <w:t>self.course</w:t>
+            </w:r>
+            <w:proofErr w:type="gramEnd"/>
+            <w:r>
+              <w:t>_names.update</w:t>
+            </w:r>
+            <w:proofErr w:type="spellEnd"/>
+            <w:r>
+              <w:t>(</w:t>
+            </w:r>
+            <w:proofErr w:type="spellStart"/>
+            <w:r>
+              <w:t>self.course_room.keys</w:t>
+            </w:r>
+            <w:proofErr w:type="spellEnd"/>
+            <w:r>
+              <w:t>())</w:t>
             </w:r>
           </w:p>
           <w:p/>
           <w:p>
             <w:r>
-              <w:t>        self.course_instructor = {</w:t>
-            </w:r>
-          </w:p>
-          <w:p>
-            <w:r>
-              <w:t>            "CSC101" : "Haynes",</w:t>
+              <w:t xml:space="preserve">        </w:t>
+            </w:r>
+            <w:proofErr w:type="spellStart"/>
+            <w:proofErr w:type="gramStart"/>
+            <w:r>
+              <w:t>self.course</w:t>
+            </w:r>
+            <w:proofErr w:type="gramEnd"/>
+            <w:r>
+              <w:t>_instructor</w:t>
+            </w:r>
+            <w:proofErr w:type="spellEnd"/>
+            <w:r>
+              <w:t xml:space="preserve"> = {</w:t>
+            </w:r>
+          </w:p>
+          <w:p>
+            <w:r>
+              <w:t>            "CSC101</w:t>
+            </w:r>
+            <w:proofErr w:type="gramStart"/>
+            <w:r>
+              <w:t>" :</w:t>
+            </w:r>
+            <w:proofErr w:type="gramEnd"/>
+            <w:r>
+              <w:t xml:space="preserve"> "Haynes",</w:t>
             </w:r>
           </w:p>
           <w:p>
@@ -486,17 +654,59 @@
           <w:p/>
           <w:p>
             <w:r>
-              <w:t>        self.course_names.update(self.course_instructor.keys())</w:t>
-            </w:r>
-          </w:p>
-          <w:p>
-            <w:r>
-              <w:t>        self.course_meeting = {</w:t>
-            </w:r>
-          </w:p>
-          <w:p>
-            <w:r>
-              <w:t>            "CSC101" : "8:00 a.m.",</w:t>
+              <w:t xml:space="preserve">        </w:t>
+            </w:r>
+            <w:proofErr w:type="spellStart"/>
+            <w:proofErr w:type="gramStart"/>
+            <w:r>
+              <w:t>self.course</w:t>
+            </w:r>
+            <w:proofErr w:type="gramEnd"/>
+            <w:r>
+              <w:t>_names.update</w:t>
+            </w:r>
+            <w:proofErr w:type="spellEnd"/>
+            <w:r>
+              <w:t>(</w:t>
+            </w:r>
+            <w:proofErr w:type="spellStart"/>
+            <w:r>
+              <w:t>self.course_instructor.keys</w:t>
+            </w:r>
+            <w:proofErr w:type="spellEnd"/>
+            <w:r>
+              <w:t>())</w:t>
+            </w:r>
+          </w:p>
+          <w:p>
+            <w:r>
+              <w:t xml:space="preserve">        </w:t>
+            </w:r>
+            <w:proofErr w:type="spellStart"/>
+            <w:proofErr w:type="gramStart"/>
+            <w:r>
+              <w:t>self.course</w:t>
+            </w:r>
+            <w:proofErr w:type="gramEnd"/>
+            <w:r>
+              <w:t>_meeting</w:t>
+            </w:r>
+            <w:proofErr w:type="spellEnd"/>
+            <w:r>
+              <w:t xml:space="preserve"> = {</w:t>
+            </w:r>
+          </w:p>
+          <w:p>
+            <w:r>
+              <w:t>            "CSC101</w:t>
+            </w:r>
+            <w:proofErr w:type="gramStart"/>
+            <w:r>
+              <w:t>" :</w:t>
+            </w:r>
+            <w:proofErr w:type="gramEnd"/>
+            <w:r>
+              <w:t xml:space="preserve"> "8:00 a.m.",</w:t>
             </w:r>
           </w:p>
           <w:p>
@@ -531,7 +741,28 @@
           </w:p>
           <w:p>
             <w:r>
-              <w:t>        self.course_names.update(self.course_meeting.keys())</w:t>
+              <w:t xml:space="preserve">        </w:t>
+            </w:r>
+            <w:proofErr w:type="spellStart"/>
+            <w:proofErr w:type="gramStart"/>
+            <w:r>
+              <w:t>self.course</w:t>
+            </w:r>
+            <w:proofErr w:type="gramEnd"/>
+            <w:r>
+              <w:t>_names.update</w:t>
+            </w:r>
+            <w:proofErr w:type="spellEnd"/>
+            <w:r>
+              <w:t>(</w:t>
+            </w:r>
+            <w:proofErr w:type="spellStart"/>
+            <w:r>
+              <w:t>self.course_meeting.keys</w:t>
+            </w:r>
+            <w:proofErr w:type="spellEnd"/>
+            <w:r>
+              <w:t>())</w:t>
             </w:r>
           </w:p>
           <w:p/>
@@ -542,7 +773,23 @@
           </w:p>
           <w:p>
             <w:r>
-              <w:t>    university = Universiy_courses()</w:t>
+              <w:t xml:space="preserve">    university = </w:t>
+            </w:r>
+            <w:proofErr w:type="spellStart"/>
+            <w:r>
+              <w:t>Universiy_</w:t>
+            </w:r>
+            <w:proofErr w:type="gramStart"/>
+            <w:r>
+              <w:t>courses</w:t>
+            </w:r>
+            <w:proofErr w:type="spellEnd"/>
+            <w:r>
+              <w:t>(</w:t>
+            </w:r>
+            <w:proofErr w:type="gramEnd"/>
+            <w:r>
+              <w:t>)</w:t>
             </w:r>
           </w:p>
           <w:p>
@@ -552,33 +799,99 @@
           </w:p>
           <w:p>
             <w:r>
-              <w:t>    university.load_courses_data()</w:t>
-            </w:r>
-          </w:p>
-          <w:p>
-            <w:r>
-              <w:t>    print("University course details are loaded")</w:t>
-            </w:r>
-          </w:p>
-          <w:p>
-            <w:r>
               <w:t xml:space="preserve">    </w:t>
             </w:r>
-          </w:p>
-          <w:p>
-            <w:r>
-              <w:t>    university_courses = " , ".join( e for e in university.course_names)</w:t>
-            </w:r>
-          </w:p>
-          <w:p>
-            <w:r>
-              <w:t>    print(f"Available Courses in the University: {university_courses}")</w:t>
+            <w:proofErr w:type="spellStart"/>
+            <w:proofErr w:type="gramStart"/>
+            <w:r>
+              <w:t>university.load</w:t>
+            </w:r>
+            <w:proofErr w:type="gramEnd"/>
+            <w:r>
+              <w:t>_courses_data</w:t>
+            </w:r>
+            <w:proofErr w:type="spellEnd"/>
+            <w:r>
+              <w:t>()</w:t>
             </w:r>
           </w:p>
           <w:p>
             <w:r>
               <w:t xml:space="preserve">    </w:t>
             </w:r>
+            <w:proofErr w:type="gramStart"/>
+            <w:r>
+              <w:t>print(</w:t>
+            </w:r>
+            <w:proofErr w:type="gramEnd"/>
+            <w:r>
+              <w:t>"University course details are loaded")</w:t>
+            </w:r>
+          </w:p>
+          <w:p>
+            <w:r>
+              <w:t xml:space="preserve">    </w:t>
+            </w:r>
+          </w:p>
+          <w:p>
+            <w:r>
+              <w:t xml:space="preserve">    </w:t>
+            </w:r>
+            <w:proofErr w:type="spellStart"/>
+            <w:r>
+              <w:t>university_courses</w:t>
+            </w:r>
+            <w:proofErr w:type="spellEnd"/>
+            <w:r>
+              <w:t xml:space="preserve"> = </w:t>
+            </w:r>
+            <w:proofErr w:type="gramStart"/>
+            <w:r>
+              <w:t>" ,</w:t>
+            </w:r>
+            <w:proofErr w:type="gramEnd"/>
+            <w:r>
+              <w:t xml:space="preserve"> ".join( e for e in </w:t>
+            </w:r>
+            <w:proofErr w:type="spellStart"/>
+            <w:r>
+              <w:t>university.course_names</w:t>
+            </w:r>
+            <w:proofErr w:type="spellEnd"/>
+            <w:r>
+              <w:t>)</w:t>
+            </w:r>
+          </w:p>
+          <w:p>
+            <w:r>
+              <w:t xml:space="preserve">    </w:t>
+            </w:r>
+            <w:proofErr w:type="gramStart"/>
+            <w:r>
+              <w:t>print(</w:t>
+            </w:r>
+            <w:proofErr w:type="spellStart"/>
+            <w:proofErr w:type="gramEnd"/>
+            <w:r>
+              <w:t>f"Available</w:t>
+            </w:r>
+            <w:proofErr w:type="spellEnd"/>
+            <w:r>
+              <w:t xml:space="preserve"> Courses in the University: {</w:t>
+            </w:r>
+            <w:proofErr w:type="spellStart"/>
+            <w:r>
+              <w:t>university_courses</w:t>
+            </w:r>
+            <w:proofErr w:type="spellEnd"/>
+            <w:r>
+              <w:t>}")</w:t>
+            </w:r>
+          </w:p>
+          <w:p>
+            <w:r>
+              <w:t xml:space="preserve">    </w:t>
+            </w:r>
           </w:p>
           <w:p>
             <w:r>
@@ -588,27 +901,57 @@
           <w:p>
             <w:r>
               <w:lastRenderedPageBreak/>
-              <w:t>        user_input = str(input("Enter the course name (eg: CSC101, CSC102 ..), else 'q' to quit: ")).strip()</w:t>
-            </w:r>
-          </w:p>
-          <w:p>
-            <w:r>
-              <w:t>        if user_input == "q":</w:t>
-            </w:r>
-          </w:p>
-          <w:p>
-            <w:r>
-              <w:t>            exit(1)</w:t>
+              <w:t xml:space="preserve">        </w:t>
+            </w:r>
+            <w:proofErr w:type="spellStart"/>
+            <w:r>
+              <w:t>user_input</w:t>
+            </w:r>
+            <w:proofErr w:type="spellEnd"/>
+            <w:r>
+              <w:t xml:space="preserve"> = </w:t>
+            </w:r>
+            <w:proofErr w:type="gramStart"/>
+            <w:r>
+              <w:t>str(</w:t>
+            </w:r>
+            <w:proofErr w:type="gramEnd"/>
+            <w:r>
+              <w:t>input("Enter the course name (</w:t>
+            </w:r>
+            <w:proofErr w:type="spellStart"/>
+            <w:r>
+              <w:t>eg</w:t>
+            </w:r>
+            <w:proofErr w:type="spellEnd"/>
+            <w:r>
+              <w:t>: CSC101, CSC102 ..), else 'q' to quit: ")).strip()</w:t>
+            </w:r>
+          </w:p>
+          <w:p>
+            <w:r>
+              <w:t xml:space="preserve">        if </w:t>
+            </w:r>
+            <w:proofErr w:type="spellStart"/>
+            <w:r>
+              <w:t>user_input</w:t>
+            </w:r>
+            <w:proofErr w:type="spellEnd"/>
+            <w:r>
+              <w:t xml:space="preserve"> == "q":</w:t>
             </w:r>
           </w:p>
           <w:p>
             <w:r>
               <w:t xml:space="preserve">            </w:t>
             </w:r>
-          </w:p>
-          <w:p>
-            <w:r>
-              <w:t>        course_names = (course.strip().upper() for course in user_input.split(","))</w:t>
+            <w:proofErr w:type="gramStart"/>
+            <w:r>
+              <w:t>exit(</w:t>
+            </w:r>
+            <w:proofErr w:type="gramEnd"/>
+            <w:r>
+              <w:t>1)</w:t>
             </w:r>
           </w:p>
           <w:p>
@@ -618,17 +961,98 @@
           </w:p>
           <w:p>
             <w:r>
-              <w:t>        for course_name in course_names:</w:t>
-            </w:r>
-          </w:p>
-          <w:p>
-            <w:r>
-              <w:t>            if (course_name not in university.course_names):</w:t>
-            </w:r>
-          </w:p>
-          <w:p>
-            <w:r>
-              <w:t>                print(f"\n{course_name} not available in the University")</w:t>
+              <w:t xml:space="preserve">        </w:t>
+            </w:r>
+            <w:proofErr w:type="spellStart"/>
+            <w:r>
+              <w:t>course_names</w:t>
+            </w:r>
+            <w:proofErr w:type="spellEnd"/>
+            <w:r>
+              <w:t xml:space="preserve"> = (</w:t>
+            </w:r>
+            <w:proofErr w:type="spellStart"/>
+            <w:proofErr w:type="gramStart"/>
+            <w:r>
+              <w:t>course.strip</w:t>
+            </w:r>
+            <w:proofErr w:type="spellEnd"/>
+            <w:proofErr w:type="gramEnd"/>
+            <w:r>
+              <w:t xml:space="preserve">().upper() for course in </w:t>
+            </w:r>
+            <w:proofErr w:type="spellStart"/>
+            <w:r>
+              <w:t>user_input.split</w:t>
+            </w:r>
+            <w:proofErr w:type="spellEnd"/>
+            <w:r>
+              <w:t>(","))</w:t>
+            </w:r>
+          </w:p>
+          <w:p>
+            <w:r>
+              <w:t xml:space="preserve">            </w:t>
+            </w:r>
+          </w:p>
+          <w:p>
+            <w:r>
+              <w:t xml:space="preserve">        for </w:t>
+            </w:r>
+            <w:proofErr w:type="spellStart"/>
+            <w:r>
+              <w:t>course_name</w:t>
+            </w:r>
+            <w:proofErr w:type="spellEnd"/>
+            <w:r>
+              <w:t xml:space="preserve"> in </w:t>
+            </w:r>
+            <w:proofErr w:type="spellStart"/>
+            <w:r>
+              <w:t>course_names</w:t>
+            </w:r>
+            <w:proofErr w:type="spellEnd"/>
+            <w:r>
+              <w:t>:</w:t>
+            </w:r>
+          </w:p>
+          <w:p>
+            <w:r>
+              <w:t>            if (</w:t>
+            </w:r>
+            <w:proofErr w:type="spellStart"/>
+            <w:r>
+              <w:t>course_name</w:t>
+            </w:r>
+            <w:proofErr w:type="spellEnd"/>
+            <w:r>
+              <w:t xml:space="preserve"> not in </w:t>
+            </w:r>
+            <w:proofErr w:type="spellStart"/>
+            <w:proofErr w:type="gramStart"/>
+            <w:r>
+              <w:t>university.course</w:t>
+            </w:r>
+            <w:proofErr w:type="gramEnd"/>
+            <w:r>
+              <w:t>_names</w:t>
+            </w:r>
+            <w:proofErr w:type="spellEnd"/>
+            <w:r>
+              <w:t>):</w:t>
+            </w:r>
+          </w:p>
+          <w:p>
+            <w:r>
+              <w:t>                print(f"\n{</w:t>
+            </w:r>
+            <w:proofErr w:type="spellStart"/>
+            <w:r>
+              <w:t>course_name</w:t>
+            </w:r>
+            <w:proofErr w:type="spellEnd"/>
+            <w:r>
+              <w:t>} not available in the University")</w:t>
             </w:r>
           </w:p>
           <w:p>
@@ -638,17 +1062,129 @@
           </w:p>
           <w:p>
             <w:r>
-              <w:t>                print(f"\ncourseName: {course_name}")</w:t>
-            </w:r>
-          </w:p>
-          <w:p>
-            <w:r>
-              <w:t>                print("----------------")</w:t>
-            </w:r>
-          </w:p>
-          <w:p>
-            <w:r>
-              <w:t>                print(f" RoomNumber: {university.course_room.get(course_name)}\n InstructorName: {university.course_instructor.get(course_name)}\n MeetingTime:{university.course_meeting.get(course_name)}")</w:t>
+              <w:t xml:space="preserve">                </w:t>
+            </w:r>
+            <w:proofErr w:type="gramStart"/>
+            <w:r>
+              <w:t>print(</w:t>
+            </w:r>
+            <w:proofErr w:type="gramEnd"/>
+            <w:r>
+              <w:t>f"\</w:t>
+            </w:r>
+            <w:proofErr w:type="spellStart"/>
+            <w:r>
+              <w:t>ncourseName</w:t>
+            </w:r>
+            <w:proofErr w:type="spellEnd"/>
+            <w:r>
+              <w:t>: {</w:t>
+            </w:r>
+            <w:proofErr w:type="spellStart"/>
+            <w:r>
+              <w:t>course_name</w:t>
+            </w:r>
+            <w:proofErr w:type="spellEnd"/>
+            <w:r>
+              <w:t>}")</w:t>
+            </w:r>
+          </w:p>
+          <w:p>
+            <w:r>
+              <w:t xml:space="preserve">                </w:t>
+            </w:r>
+            <w:proofErr w:type="gramStart"/>
+            <w:r>
+              <w:t>print(</w:t>
+            </w:r>
+            <w:proofErr w:type="gramEnd"/>
+            <w:r>
+              <w:t>"----------------")</w:t>
+            </w:r>
+          </w:p>
+          <w:p>
+            <w:r>
+              <w:t xml:space="preserve">                </w:t>
+            </w:r>
+            <w:proofErr w:type="gramStart"/>
+            <w:r>
+              <w:t>print(</w:t>
+            </w:r>
+            <w:proofErr w:type="gramEnd"/>
+            <w:r>
+              <w:t xml:space="preserve">f" </w:t>
+            </w:r>
+            <w:proofErr w:type="spellStart"/>
+            <w:r>
+              <w:t>RoomNumber</w:t>
+            </w:r>
+            <w:proofErr w:type="spellEnd"/>
+            <w:r>
+              <w:t>: {</w:t>
+            </w:r>
+            <w:proofErr w:type="spellStart"/>
+            <w:r>
+              <w:t>university.course_room.get</w:t>
+            </w:r>
+            <w:proofErr w:type="spellEnd"/>
+            <w:r>
+              <w:t>(</w:t>
+            </w:r>
+            <w:proofErr w:type="spellStart"/>
+            <w:r>
+              <w:t>course_name</w:t>
+            </w:r>
+            <w:proofErr w:type="spellEnd"/>
+            <w:r>
+              <w:t xml:space="preserve">)}\n </w:t>
+            </w:r>
+            <w:proofErr w:type="spellStart"/>
+            <w:r>
+              <w:t>InstructorName</w:t>
+            </w:r>
+            <w:proofErr w:type="spellEnd"/>
+            <w:r>
+              <w:t>: {</w:t>
+            </w:r>
+            <w:proofErr w:type="spellStart"/>
+            <w:r>
+              <w:t>university.course_instructor.get</w:t>
+            </w:r>
+            <w:proofErr w:type="spellEnd"/>
+            <w:r>
+              <w:t>(</w:t>
+            </w:r>
+            <w:proofErr w:type="spellStart"/>
+            <w:r>
+              <w:t>course_name</w:t>
+            </w:r>
+            <w:proofErr w:type="spellEnd"/>
+            <w:r>
+              <w:t xml:space="preserve">)}\n </w:t>
+            </w:r>
+            <w:proofErr w:type="spellStart"/>
+            <w:r>
+              <w:t>MeetingTime</w:t>
+            </w:r>
+            <w:proofErr w:type="spellEnd"/>
+            <w:r>
+              <w:t>:{</w:t>
+            </w:r>
+            <w:proofErr w:type="spellStart"/>
+            <w:r>
+              <w:t>university.course_meeting.get</w:t>
+            </w:r>
+            <w:proofErr w:type="spellEnd"/>
+            <w:r>
+              <w:t>(</w:t>
+            </w:r>
+            <w:proofErr w:type="spellStart"/>
+            <w:r>
+              <w:t>course_name</w:t>
+            </w:r>
+            <w:proofErr w:type="spellEnd"/>
+            <w:r>
+              <w:t>)}")</w:t>
             </w:r>
           </w:p>
           <w:p/>
@@ -772,6 +1308,28 @@
           <w:bCs/>
           <w:sz w:val="40"/>
           <w:szCs w:val="40"/>
+          <w:u w:val="single"/>
+        </w:rPr>
+      </w:pPr>
+    </w:p>
+    <w:p>
+      <w:pPr>
+        <w:rPr>
+          <w:b/>
+          <w:bCs/>
+          <w:sz w:val="40"/>
+          <w:szCs w:val="40"/>
+          <w:u w:val="single"/>
+        </w:rPr>
+      </w:pPr>
+    </w:p>
+    <w:p>
+      <w:pPr>
+        <w:rPr>
+          <w:b/>
+          <w:bCs/>
+          <w:sz w:val="40"/>
+          <w:szCs w:val="40"/>
         </w:rPr>
       </w:pPr>
       <w:r>
@@ -782,6 +1340,7 @@
           <w:szCs w:val="40"/>
           <w:u w:val="single"/>
         </w:rPr>
+        <w:lastRenderedPageBreak/>
         <w:t>Code execution:</w:t>
       </w:r>
     </w:p>
@@ -812,7 +1371,6 @@
           <w:sz w:val="40"/>
           <w:szCs w:val="40"/>
         </w:rPr>
-        <w:lastRenderedPageBreak/>
         <w:drawing>
           <wp:inline distT="0" distB="0" distL="0" distR="0" wp14:anchorId="6E7497DC" wp14:editId="1043860A">
             <wp:extent cx="5943600" cy="4308475"/>
@@ -829,7 +1387,7 @@
                     <pic:cNvPicPr/>
                   </pic:nvPicPr>
                   <pic:blipFill>
-                    <a:blip r:embed="rId5"/>
+                    <a:blip r:embed="rId6"/>
                     <a:stretch>
                       <a:fillRect/>
                     </a:stretch>
@@ -857,148 +1415,6 @@
           <w:bCs/>
           <w:sz w:val="40"/>
           <w:szCs w:val="40"/>
-        </w:rPr>
-      </w:pPr>
-    </w:p>
-    <w:p>
-      <w:pPr>
-        <w:rPr>
-          <w:b/>
-          <w:bCs/>
-          <w:sz w:val="40"/>
-          <w:szCs w:val="40"/>
-        </w:rPr>
-      </w:pPr>
-    </w:p>
-    <w:p>
-      <w:pPr>
-        <w:rPr>
-          <w:b/>
-          <w:bCs/>
-          <w:sz w:val="40"/>
-          <w:szCs w:val="40"/>
-        </w:rPr>
-      </w:pPr>
-    </w:p>
-    <w:p>
-      <w:pPr>
-        <w:rPr>
-          <w:b/>
-          <w:bCs/>
-          <w:sz w:val="40"/>
-          <w:szCs w:val="40"/>
-        </w:rPr>
-      </w:pPr>
-    </w:p>
-    <w:p>
-      <w:pPr>
-        <w:rPr>
-          <w:b/>
-          <w:bCs/>
-          <w:sz w:val="40"/>
-          <w:szCs w:val="40"/>
-        </w:rPr>
-      </w:pPr>
-    </w:p>
-    <w:p>
-      <w:pPr>
-        <w:rPr>
-          <w:b/>
-          <w:bCs/>
-          <w:sz w:val="40"/>
-          <w:szCs w:val="40"/>
-        </w:rPr>
-      </w:pPr>
-    </w:p>
-    <w:p>
-      <w:pPr>
-        <w:rPr>
-          <w:b/>
-          <w:bCs/>
-          <w:sz w:val="40"/>
-          <w:szCs w:val="40"/>
-        </w:rPr>
-      </w:pPr>
-    </w:p>
-    <w:p>
-      <w:pPr>
-        <w:rPr>
-          <w:b/>
-          <w:bCs/>
-          <w:sz w:val="40"/>
-          <w:szCs w:val="40"/>
-        </w:rPr>
-      </w:pPr>
-    </w:p>
-    <w:p>
-      <w:pPr>
-        <w:rPr>
-          <w:b/>
-          <w:bCs/>
-          <w:sz w:val="40"/>
-          <w:szCs w:val="40"/>
-        </w:rPr>
-      </w:pPr>
-    </w:p>
-    <w:p>
-      <w:pPr>
-        <w:rPr>
-          <w:b/>
-          <w:bCs/>
-          <w:sz w:val="40"/>
-          <w:szCs w:val="40"/>
-        </w:rPr>
-      </w:pPr>
-    </w:p>
-    <w:p>
-      <w:pPr>
-        <w:rPr>
-          <w:b/>
-          <w:bCs/>
-          <w:sz w:val="40"/>
-          <w:szCs w:val="40"/>
-        </w:rPr>
-      </w:pPr>
-    </w:p>
-    <w:p>
-      <w:pPr>
-        <w:rPr>
-          <w:b/>
-          <w:bCs/>
-          <w:sz w:val="40"/>
-          <w:szCs w:val="40"/>
-        </w:rPr>
-      </w:pPr>
-    </w:p>
-    <w:p>
-      <w:pPr>
-        <w:rPr>
-          <w:b/>
-          <w:bCs/>
-          <w:sz w:val="40"/>
-          <w:szCs w:val="40"/>
-        </w:rPr>
-      </w:pPr>
-    </w:p>
-    <w:p>
-      <w:pPr>
-        <w:rPr>
-          <w:b/>
-          <w:bCs/>
-          <w:sz w:val="40"/>
-          <w:szCs w:val="40"/>
-        </w:rPr>
-      </w:pPr>
-    </w:p>
-    <w:p>
-      <w:pPr>
-        <w:rPr>
-          <w:b/>
-          <w:bCs/>
-          <w:color w:val="FF0000"/>
-          <w:sz w:val="40"/>
-          <w:szCs w:val="40"/>
-          <w:u w:val="single"/>
         </w:rPr>
       </w:pPr>
     </w:p>
@@ -1806,6 +2222,7 @@
   <w:style w:type="character" w:default="1" w:styleId="DefaultParagraphFont">
     <w:name w:val="Default Paragraph Font"/>
     <w:uiPriority w:val="1"/>
+    <w:semiHidden/>
     <w:unhideWhenUsed/>
   </w:style>
   <w:style w:type="table" w:default="1" w:styleId="TableNormal">

</xml_diff>